<commit_message>
add webinar to CV and tableau to resume
</commit_message>
<xml_diff>
--- a/SThornton_CV_long_2024_Jul.docx
+++ b/SThornton_CV_long_2024_Jul.docx
@@ -1824,6 +1824,37 @@
       <w:pPr>
         <w:spacing w:before="80"/>
         <w:ind w:left="720" w:hanging="720"/>
+        <w:rPr>
+          <w:rFonts w:ascii="Times New Roman" w:hAnsi="Times New Roman" w:cs="Times New Roman"/>
+          <w:i/>
+        </w:rPr>
+      </w:pPr>
+      <w:r>
+        <w:rPr>
+          <w:rFonts w:ascii="Times New Roman" w:hAnsi="Times New Roman" w:cs="Times New Roman"/>
+          <w:i/>
+        </w:rPr>
+        <w:t xml:space="preserve">Statistical representation of gender and sex diversity. </w:t>
+      </w:r>
+      <w:r>
+        <w:rPr>
+          <w:rFonts w:ascii="Times New Roman" w:hAnsi="Times New Roman" w:cs="Times New Roman"/>
+          <w:iCs/>
+        </w:rPr>
+        <w:t>ASA LGBTQ+ Advocacy Committee annual webinar. June, 2024</w:t>
+      </w:r>
+      <w:r>
+        <w:rPr>
+          <w:rFonts w:ascii="Times New Roman" w:hAnsi="Times New Roman" w:cs="Times New Roman"/>
+          <w:i/>
+        </w:rPr>
+        <w:t>.</w:t>
+      </w:r>
+    </w:p>
+    <w:p>
+      <w:pPr>
+        <w:spacing w:before="80"/>
+        <w:ind w:left="720" w:hanging="720"/>
       </w:pPr>
       <w:r>
         <w:rPr>
@@ -2010,7 +2041,6 @@
         <w:rPr>
           <w:rFonts w:ascii="Times New Roman" w:hAnsi="Times New Roman" w:cs="Times New Roman"/>
         </w:rPr>
-        <w:lastRenderedPageBreak/>
         <w:t xml:space="preserve">*Asher J, </w:t>
       </w:r>
       <w:proofErr w:type="spellStart"/>

</xml_diff>